<commit_message>
Modificacion del trabajo final
</commit_message>
<xml_diff>
--- a/Ejercicios_Examen_Final_Henry_Wu/otros_archivos_old/Examen Final (en REV).docx
+++ b/Ejercicios_Examen_Final_Henry_Wu/otros_archivos_old/Examen Final (en REV).docx
@@ -439,67 +439,7 @@
           <w:szCs w:val="20"/>
           <w:lang w:val="es-419"/>
         </w:rPr>
-        <w:t xml:space="preserve">de forma automática por medio de Apache </w:t>
-      </w:r>
-      <w:proofErr w:type="spellStart"/>
-      <w:r>
-        <w:rPr>
-          <w:rFonts w:ascii="Calibri" w:hAnsi="Calibri" w:cs="Calibri"/>
-          <w:sz w:val="20"/>
-          <w:szCs w:val="20"/>
-          <w:lang w:val="es-419"/>
-        </w:rPr>
-        <w:t>Airflow</w:t>
-      </w:r>
-      <w:proofErr w:type="spellEnd"/>
-      <w:r>
-        <w:rPr>
-          <w:rFonts w:ascii="Calibri" w:hAnsi="Calibri" w:cs="Calibri"/>
-          <w:sz w:val="20"/>
-          <w:szCs w:val="20"/>
-          <w:lang w:val="es-419"/>
-        </w:rPr>
-        <w:t xml:space="preserve">. Para esto, se </w:t>
-      </w:r>
-      <w:proofErr w:type="spellStart"/>
-      <w:r>
-        <w:rPr>
-          <w:rFonts w:ascii="Calibri" w:hAnsi="Calibri" w:cs="Calibri"/>
-          <w:sz w:val="20"/>
-          <w:szCs w:val="20"/>
-          <w:lang w:val="es-419"/>
-        </w:rPr>
-        <w:t>creo</w:t>
-      </w:r>
-      <w:proofErr w:type="spellEnd"/>
-      <w:r>
-        <w:rPr>
-          <w:rFonts w:ascii="Calibri" w:hAnsi="Calibri" w:cs="Calibri"/>
-          <w:sz w:val="20"/>
-          <w:szCs w:val="20"/>
-          <w:lang w:val="es-419"/>
-        </w:rPr>
-        <w:t xml:space="preserve"> un DAG (en formato archivo .</w:t>
-      </w:r>
-      <w:proofErr w:type="spellStart"/>
-      <w:r>
-        <w:rPr>
-          <w:rFonts w:ascii="Calibri" w:hAnsi="Calibri" w:cs="Calibri"/>
-          <w:sz w:val="20"/>
-          <w:szCs w:val="20"/>
-          <w:lang w:val="es-419"/>
-        </w:rPr>
-        <w:t>py</w:t>
-      </w:r>
-      <w:proofErr w:type="spellEnd"/>
-      <w:r>
-        <w:rPr>
-          <w:rFonts w:ascii="Calibri" w:hAnsi="Calibri" w:cs="Calibri"/>
-          <w:sz w:val="20"/>
-          <w:szCs w:val="20"/>
-          <w:lang w:val="es-419"/>
-        </w:rPr>
-        <w:t>)</w:t>
+        <w:t>de forma automática por medio de Apache Airflow. Para esto, se creo un DAG (en formato archivo .py)</w:t>
       </w:r>
       <w:r>
         <w:rPr>
@@ -674,27 +614,7 @@
           <w:szCs w:val="20"/>
           <w:lang w:val="es-419"/>
         </w:rPr>
-        <w:t>El segundo proceso, corre un archivo .</w:t>
-      </w:r>
-      <w:proofErr w:type="spellStart"/>
-      <w:r>
-        <w:rPr>
-          <w:rFonts w:ascii="Calibri" w:hAnsi="Calibri" w:cs="Calibri"/>
-          <w:sz w:val="20"/>
-          <w:szCs w:val="20"/>
-          <w:lang w:val="es-419"/>
-        </w:rPr>
-        <w:t>py</w:t>
-      </w:r>
-      <w:proofErr w:type="spellEnd"/>
-      <w:r>
-        <w:rPr>
-          <w:rFonts w:ascii="Calibri" w:hAnsi="Calibri" w:cs="Calibri"/>
-          <w:sz w:val="20"/>
-          <w:szCs w:val="20"/>
-          <w:lang w:val="es-419"/>
-        </w:rPr>
-        <w:t xml:space="preserve"> que contiene la</w:t>
+        <w:t>El segundo proceso, corre un archivo .py que contiene la</w:t>
       </w:r>
       <w:r>
         <w:rPr>
@@ -712,19 +632,8 @@
           <w:szCs w:val="20"/>
           <w:lang w:val="es-419"/>
         </w:rPr>
-        <w:t xml:space="preserve"> instrucciones de </w:t>
-      </w:r>
-      <w:proofErr w:type="spellStart"/>
-      <w:r>
-        <w:rPr>
-          <w:rFonts w:ascii="Calibri" w:hAnsi="Calibri" w:cs="Calibri"/>
-          <w:sz w:val="20"/>
-          <w:szCs w:val="20"/>
-          <w:lang w:val="es-419"/>
-        </w:rPr>
-        <w:t>PySpark</w:t>
-      </w:r>
-      <w:proofErr w:type="spellEnd"/>
+        <w:t xml:space="preserve"> instrucciones de PySpark</w:t>
+      </w:r>
       <w:r>
         <w:rPr>
           <w:rFonts w:ascii="Calibri" w:hAnsi="Calibri" w:cs="Calibri"/>
@@ -1729,14 +1638,11 @@
     </w:p>
     <w:p>
       <w:r>
-        <w:rPr>
-          <w:noProof/>
-        </w:rPr>
         <w:drawing>
-          <wp:inline distT="0" distB="0" distL="0" distR="0" wp14:anchorId="3230D91E" wp14:editId="01B7312A">
-            <wp:extent cx="5943600" cy="2549525"/>
-            <wp:effectExtent l="0" t="0" r="0" b="3175"/>
-            <wp:docPr id="1050833890" name="Picture 1" descr="A screenshot of a computer&#10;&#10;AI-generated content may be incorrect."/>
+          <wp:inline distT="0" distB="0" distL="0" distR="0" wp14:anchorId="6CA8AEEC" wp14:editId="0A89C836">
+            <wp:extent cx="5943600" cy="1845310"/>
+            <wp:effectExtent l="0" t="0" r="0" b="2540"/>
+            <wp:docPr id="286635897" name="Picture 1" descr="A screenshot of a computer&#10;&#10;AI-generated content may be incorrect."/>
             <wp:cNvGraphicFramePr>
               <a:graphicFrameLocks xmlns:a="http://schemas.openxmlformats.org/drawingml/2006/main" noChangeAspect="1"/>
             </wp:cNvGraphicFramePr>
@@ -1744,7 +1650,7 @@
               <a:graphicData uri="http://schemas.openxmlformats.org/drawingml/2006/picture">
                 <pic:pic xmlns:pic="http://schemas.openxmlformats.org/drawingml/2006/picture">
                   <pic:nvPicPr>
-                    <pic:cNvPr id="1050833890" name="Picture 1" descr="A screenshot of a computer&#10;&#10;AI-generated content may be incorrect."/>
+                    <pic:cNvPr id="286635897" name="Picture 1" descr="A screenshot of a computer&#10;&#10;AI-generated content may be incorrect."/>
                     <pic:cNvPicPr/>
                   </pic:nvPicPr>
                   <pic:blipFill>
@@ -1756,7 +1662,7 @@
                   <pic:spPr>
                     <a:xfrm>
                       <a:off x="0" y="0"/>
-                      <a:ext cx="5943600" cy="2549525"/>
+                      <a:ext cx="5943600" cy="1845310"/>
                     </a:xfrm>
                     <a:prstGeom prst="rect">
                       <a:avLst/>
@@ -2130,6 +2036,7 @@
           <w:b/>
           <w:bCs/>
           <w:u w:val="single"/>
+          <w:lang w:val="es-419"/>
         </w:rPr>
       </w:pPr>
       <w:r>
@@ -3012,6 +2919,7 @@
       <w:r>
         <w:rPr>
           <w:rFonts w:ascii="Calibri" w:hAnsi="Calibri" w:cs="Calibri"/>
+          <w:noProof/>
           <w:sz w:val="20"/>
           <w:szCs w:val="20"/>
           <w:lang w:val="es-419"/>
@@ -3097,6 +3005,7 @@
       <w:r>
         <w:rPr>
           <w:rFonts w:ascii="Calibri" w:hAnsi="Calibri" w:cs="Calibri"/>
+          <w:noProof/>
           <w:sz w:val="20"/>
           <w:szCs w:val="20"/>
           <w:lang w:val="es-419"/>
@@ -3196,6 +3105,7 @@
       <w:r>
         <w:rPr>
           <w:rFonts w:ascii="Calibri" w:hAnsi="Calibri" w:cs="Calibri"/>
+          <w:noProof/>
           <w:sz w:val="20"/>
           <w:szCs w:val="20"/>
           <w:lang w:val="es-419"/>
@@ -3368,6 +3278,7 @@
       <w:r>
         <w:rPr>
           <w:rFonts w:ascii="Calibri" w:hAnsi="Calibri" w:cs="Calibri"/>
+          <w:noProof/>
           <w:sz w:val="20"/>
           <w:szCs w:val="20"/>
           <w:lang w:val="es-419"/>
@@ -3551,6 +3462,7 @@
       <w:r>
         <w:rPr>
           <w:rFonts w:ascii="Calibri" w:hAnsi="Calibri" w:cs="Calibri"/>
+          <w:noProof/>
           <w:sz w:val="20"/>
           <w:szCs w:val="20"/>
           <w:lang w:val="es-419"/>
@@ -3749,21 +3661,23 @@
           <w:rFonts w:ascii="Calibri" w:hAnsi="Calibri" w:cs="Calibri"/>
           <w:sz w:val="20"/>
           <w:szCs w:val="20"/>
-        </w:rPr>
-      </w:pPr>
-    </w:p>
-    <w:p>
-      <w:pPr>
-        <w:rPr>
-          <w:rFonts w:ascii="Calibri" w:hAnsi="Calibri" w:cs="Calibri"/>
-          <w:sz w:val="20"/>
-          <w:szCs w:val="20"/>
-          <w:lang w:val="es-419"/>
-        </w:rPr>
-      </w:pPr>
-      <w:r>
-        <w:rPr>
-          <w:rFonts w:ascii="Calibri" w:hAnsi="Calibri" w:cs="Calibri"/>
+          <w:lang w:val="es-419"/>
+        </w:rPr>
+      </w:pPr>
+    </w:p>
+    <w:p>
+      <w:pPr>
+        <w:rPr>
+          <w:rFonts w:ascii="Calibri" w:hAnsi="Calibri" w:cs="Calibri"/>
+          <w:sz w:val="20"/>
+          <w:szCs w:val="20"/>
+          <w:lang w:val="es-419"/>
+        </w:rPr>
+      </w:pPr>
+      <w:r>
+        <w:rPr>
+          <w:rFonts w:ascii="Calibri" w:hAnsi="Calibri" w:cs="Calibri"/>
+          <w:noProof/>
           <w:sz w:val="20"/>
           <w:szCs w:val="20"/>
           <w:lang w:val="es-419"/>
@@ -4220,16 +4134,7 @@
           <w:u w:val="single"/>
           <w:lang w:val="es-419"/>
         </w:rPr>
-        <w:t xml:space="preserve">Punto Número </w:t>
-      </w:r>
-      <w:r>
-        <w:rPr>
-          <w:b/>
-          <w:bCs/>
-          <w:u w:val="single"/>
-          <w:lang w:val="es-419"/>
-        </w:rPr>
-        <w:t>7</w:t>
+        <w:t>Punto Número 7</w:t>
       </w:r>
     </w:p>
     <w:p>
@@ -5420,6 +5325,174 @@
     </w:p>
     <w:p>
       <w:pPr>
+        <w:pStyle w:val="Heading4"/>
+        <w:rPr>
+          <w:b/>
+          <w:bCs/>
+          <w:u w:val="single"/>
+          <w:lang w:val="es-419"/>
+        </w:rPr>
+      </w:pPr>
+      <w:r>
+        <w:rPr>
+          <w:b/>
+          <w:bCs/>
+          <w:u w:val="single"/>
+          <w:lang w:val="es-419"/>
+        </w:rPr>
+        <w:t>Arquitectura.</w:t>
+      </w:r>
+    </w:p>
+    <w:p>
+      <w:pPr>
+        <w:rPr>
+          <w:rFonts w:ascii="Calibri" w:hAnsi="Calibri" w:cs="Calibri"/>
+          <w:sz w:val="20"/>
+          <w:szCs w:val="20"/>
+          <w:lang w:val="es-419"/>
+        </w:rPr>
+      </w:pPr>
+      <w:r>
+        <w:rPr>
+          <w:rFonts w:ascii="Calibri" w:hAnsi="Calibri" w:cs="Calibri"/>
+          <w:sz w:val="20"/>
+          <w:szCs w:val="20"/>
+          <w:lang w:val="es-419"/>
+        </w:rPr>
+        <w:t>En base a lo requerido, esta podría ser la recomendación.</w:t>
+      </w:r>
+    </w:p>
+    <w:p>
+      <w:pPr>
+        <w:pStyle w:val="ListParagraph"/>
+        <w:numPr>
+          <w:ilvl w:val="0"/>
+          <w:numId w:val="11"/>
+        </w:numPr>
+        <w:rPr>
+          <w:rFonts w:ascii="Calibri" w:hAnsi="Calibri" w:cs="Calibri"/>
+          <w:sz w:val="20"/>
+          <w:szCs w:val="20"/>
+          <w:lang w:val="es-419"/>
+        </w:rPr>
+      </w:pPr>
+      <w:r>
+        <w:rPr>
+          <w:rFonts w:ascii="Calibri" w:hAnsi="Calibri" w:cs="Calibri"/>
+          <w:sz w:val="20"/>
+          <w:szCs w:val="20"/>
+          <w:lang w:val="es-419"/>
+        </w:rPr>
+        <w:t>Para almacenamiento de datos se puede usar Google Cloud Storage.</w:t>
+      </w:r>
+    </w:p>
+    <w:p>
+      <w:pPr>
+        <w:pStyle w:val="ListParagraph"/>
+        <w:numPr>
+          <w:ilvl w:val="0"/>
+          <w:numId w:val="11"/>
+        </w:numPr>
+        <w:rPr>
+          <w:rFonts w:ascii="Calibri" w:hAnsi="Calibri" w:cs="Calibri"/>
+          <w:sz w:val="20"/>
+          <w:szCs w:val="20"/>
+          <w:lang w:val="es-419"/>
+        </w:rPr>
+      </w:pPr>
+      <w:r>
+        <w:rPr>
+          <w:rFonts w:ascii="Calibri" w:hAnsi="Calibri" w:cs="Calibri"/>
+          <w:sz w:val="20"/>
+          <w:szCs w:val="20"/>
+          <w:lang w:val="es-419"/>
+        </w:rPr>
+        <w:t>Para ingestar datos se puede usar el servicio de BigQuery DataTransfer Service.</w:t>
+      </w:r>
+    </w:p>
+    <w:p>
+      <w:pPr>
+        <w:pStyle w:val="ListParagraph"/>
+        <w:numPr>
+          <w:ilvl w:val="0"/>
+          <w:numId w:val="11"/>
+        </w:numPr>
+        <w:rPr>
+          <w:rFonts w:ascii="Calibri" w:hAnsi="Calibri" w:cs="Calibri"/>
+          <w:sz w:val="20"/>
+          <w:szCs w:val="20"/>
+          <w:lang w:val="es-419"/>
+        </w:rPr>
+      </w:pPr>
+      <w:r>
+        <w:rPr>
+          <w:rFonts w:ascii="Calibri" w:hAnsi="Calibri" w:cs="Calibri"/>
+          <w:sz w:val="20"/>
+          <w:szCs w:val="20"/>
+          <w:lang w:val="es-419"/>
+        </w:rPr>
+        <w:t>Para proceder los datos se puede usar Google Cloud Dataproc</w:t>
+      </w:r>
+    </w:p>
+    <w:p>
+      <w:pPr>
+        <w:pStyle w:val="ListParagraph"/>
+        <w:numPr>
+          <w:ilvl w:val="0"/>
+          <w:numId w:val="11"/>
+        </w:numPr>
+        <w:rPr>
+          <w:rFonts w:ascii="Calibri" w:hAnsi="Calibri" w:cs="Calibri"/>
+          <w:sz w:val="20"/>
+          <w:szCs w:val="20"/>
+          <w:lang w:val="es-419"/>
+        </w:rPr>
+      </w:pPr>
+      <w:r>
+        <w:rPr>
+          <w:rFonts w:ascii="Calibri" w:hAnsi="Calibri" w:cs="Calibri"/>
+          <w:sz w:val="20"/>
+          <w:szCs w:val="20"/>
+          <w:lang w:val="es-419"/>
+        </w:rPr>
+        <w:t>Una herramienta para B</w:t>
+      </w:r>
+      <w:r>
+        <w:rPr>
+          <w:rFonts w:ascii="Calibri" w:hAnsi="Calibri" w:cs="Calibri"/>
+          <w:sz w:val="20"/>
+          <w:szCs w:val="20"/>
+          <w:lang w:val="es-419"/>
+        </w:rPr>
+        <w:t>I, se puede usar looker.</w:t>
+      </w:r>
+    </w:p>
+    <w:p>
+      <w:pPr>
+        <w:pStyle w:val="ListParagraph"/>
+        <w:numPr>
+          <w:ilvl w:val="0"/>
+          <w:numId w:val="11"/>
+        </w:numPr>
+        <w:rPr>
+          <w:rFonts w:ascii="Calibri" w:hAnsi="Calibri" w:cs="Calibri"/>
+          <w:sz w:val="20"/>
+          <w:szCs w:val="20"/>
+          <w:lang w:val="es-419"/>
+        </w:rPr>
+      </w:pPr>
+      <w:r>
+        <w:rPr>
+          <w:rFonts w:ascii="Calibri" w:hAnsi="Calibri" w:cs="Calibri"/>
+          <w:sz w:val="20"/>
+          <w:szCs w:val="20"/>
+          <w:lang w:val="es-419"/>
+        </w:rPr>
+        <w:t>Finalmente una herramienta para podemos simple se puede usar BigQueryML</w:t>
+      </w:r>
+    </w:p>
+    <w:p>
+      <w:pPr>
         <w:rPr>
           <w:lang w:val="es-419"/>
         </w:rPr>
@@ -6198,6 +6271,95 @@
     </w:lvl>
   </w:abstractNum>
   <w:abstractNum w:abstractNumId="8" w15:restartNumberingAfterBreak="0">
+    <w:nsid w:val="652928A1"/>
+    <w:multiLevelType w:val="hybridMultilevel"/>
+    <w:tmpl w:val="3794B200"/>
+    <w:lvl w:ilvl="0" w:tplc="04090019">
+      <w:start w:val="1"/>
+      <w:numFmt w:val="lowerLetter"/>
+      <w:lvlText w:val="%1."/>
+      <w:lvlJc w:val="left"/>
+      <w:pPr>
+        <w:ind w:left="720" w:hanging="360"/>
+      </w:pPr>
+      <w:rPr>
+        <w:rFonts w:hint="default"/>
+      </w:rPr>
+    </w:lvl>
+    <w:lvl w:ilvl="1" w:tplc="04090019" w:tentative="1">
+      <w:start w:val="1"/>
+      <w:numFmt w:val="lowerLetter"/>
+      <w:lvlText w:val="%2."/>
+      <w:lvlJc w:val="left"/>
+      <w:pPr>
+        <w:ind w:left="1440" w:hanging="360"/>
+      </w:pPr>
+    </w:lvl>
+    <w:lvl w:ilvl="2" w:tplc="0409001B" w:tentative="1">
+      <w:start w:val="1"/>
+      <w:numFmt w:val="lowerRoman"/>
+      <w:lvlText w:val="%3."/>
+      <w:lvlJc w:val="right"/>
+      <w:pPr>
+        <w:ind w:left="2160" w:hanging="180"/>
+      </w:pPr>
+    </w:lvl>
+    <w:lvl w:ilvl="3" w:tplc="0409000F" w:tentative="1">
+      <w:start w:val="1"/>
+      <w:numFmt w:val="decimal"/>
+      <w:lvlText w:val="%4."/>
+      <w:lvlJc w:val="left"/>
+      <w:pPr>
+        <w:ind w:left="2880" w:hanging="360"/>
+      </w:pPr>
+    </w:lvl>
+    <w:lvl w:ilvl="4" w:tplc="04090019" w:tentative="1">
+      <w:start w:val="1"/>
+      <w:numFmt w:val="lowerLetter"/>
+      <w:lvlText w:val="%5."/>
+      <w:lvlJc w:val="left"/>
+      <w:pPr>
+        <w:ind w:left="3600" w:hanging="360"/>
+      </w:pPr>
+    </w:lvl>
+    <w:lvl w:ilvl="5" w:tplc="0409001B" w:tentative="1">
+      <w:start w:val="1"/>
+      <w:numFmt w:val="lowerRoman"/>
+      <w:lvlText w:val="%6."/>
+      <w:lvlJc w:val="right"/>
+      <w:pPr>
+        <w:ind w:left="4320" w:hanging="180"/>
+      </w:pPr>
+    </w:lvl>
+    <w:lvl w:ilvl="6" w:tplc="0409000F" w:tentative="1">
+      <w:start w:val="1"/>
+      <w:numFmt w:val="decimal"/>
+      <w:lvlText w:val="%7."/>
+      <w:lvlJc w:val="left"/>
+      <w:pPr>
+        <w:ind w:left="5040" w:hanging="360"/>
+      </w:pPr>
+    </w:lvl>
+    <w:lvl w:ilvl="7" w:tplc="04090019" w:tentative="1">
+      <w:start w:val="1"/>
+      <w:numFmt w:val="lowerLetter"/>
+      <w:lvlText w:val="%8."/>
+      <w:lvlJc w:val="left"/>
+      <w:pPr>
+        <w:ind w:left="5760" w:hanging="360"/>
+      </w:pPr>
+    </w:lvl>
+    <w:lvl w:ilvl="8" w:tplc="0409001B" w:tentative="1">
+      <w:start w:val="1"/>
+      <w:numFmt w:val="lowerRoman"/>
+      <w:lvlText w:val="%9."/>
+      <w:lvlJc w:val="right"/>
+      <w:pPr>
+        <w:ind w:left="6480" w:hanging="180"/>
+      </w:pPr>
+    </w:lvl>
+  </w:abstractNum>
+  <w:abstractNum w:abstractNumId="9" w15:restartNumberingAfterBreak="0">
     <w:nsid w:val="67BC5771"/>
     <w:multiLevelType w:val="hybridMultilevel"/>
     <w:tmpl w:val="0F18879C"/>
@@ -6286,7 +6448,7 @@
       </w:pPr>
     </w:lvl>
   </w:abstractNum>
-  <w:abstractNum w:abstractNumId="9" w15:restartNumberingAfterBreak="0">
+  <w:abstractNum w:abstractNumId="10" w15:restartNumberingAfterBreak="0">
     <w:nsid w:val="76C237AF"/>
     <w:multiLevelType w:val="hybridMultilevel"/>
     <w:tmpl w:val="0C9297D2"/>
@@ -6379,7 +6541,7 @@
     <w:abstractNumId w:val="7"/>
   </w:num>
   <w:num w:numId="2" w16cid:durableId="1243835514">
-    <w:abstractNumId w:val="8"/>
+    <w:abstractNumId w:val="9"/>
   </w:num>
   <w:num w:numId="3" w16cid:durableId="1449423550">
     <w:abstractNumId w:val="6"/>
@@ -6397,13 +6559,16 @@
     <w:abstractNumId w:val="4"/>
   </w:num>
   <w:num w:numId="8" w16cid:durableId="724067054">
-    <w:abstractNumId w:val="9"/>
+    <w:abstractNumId w:val="10"/>
   </w:num>
   <w:num w:numId="9" w16cid:durableId="147208112">
     <w:abstractNumId w:val="1"/>
   </w:num>
   <w:num w:numId="10" w16cid:durableId="891965029">
     <w:abstractNumId w:val="3"/>
+  </w:num>
+  <w:num w:numId="11" w16cid:durableId="776564960">
+    <w:abstractNumId w:val="8"/>
   </w:num>
 </w:numbering>
 </file>

</xml_diff>